<commit_message>
v0.6.0 Standard-Layout und atomare CSS
</commit_message>
<xml_diff>
--- a/docs/requirements/251127 Pflichtenheft Projekt Nexus.docx
+++ b/docs/requirements/251127 Pflichtenheft Projekt Nexus.docx
@@ -4,21 +4,21 @@
   <w:body>
     <w:sdt>
       <w:sdtPr>
+        <w:rPr>
+          <w:rFonts w:asciiTheme="minorHAnsi" w:eastAsiaTheme="minorHAnsi" w:hAnsiTheme="minorHAnsi" w:cstheme="minorBidi"/>
+          <w:b w:val="0"/>
+          <w:bCs w:val="0"/>
+          <w:color w:val="auto"/>
+          <w:sz w:val="22"/>
+          <w:szCs w:val="22"/>
+          <w:lang w:eastAsia="en-US"/>
+        </w:rPr>
         <w:id w:val="589978078"/>
         <w:docPartObj>
           <w:docPartGallery w:val="Table of Contents"/>
           <w:docPartUnique/>
         </w:docPartObj>
       </w:sdtPr>
-      <w:sdtEndPr>
-        <w:rPr>
-          <w:rFonts w:asciiTheme="minorHAnsi" w:eastAsiaTheme="minorHAnsi" w:hAnsiTheme="minorHAnsi" w:cstheme="minorBidi"/>
-          <w:color w:val="auto"/>
-          <w:sz w:val="22"/>
-          <w:szCs w:val="22"/>
-          <w:lang w:eastAsia="en-US"/>
-        </w:rPr>
-      </w:sdtEndPr>
       <w:sdtContent>
         <w:p>
           <w:pPr>
@@ -16932,7 +16932,7 @@
       </w:pPr>
       <w:r>
         <w:pict>
-          <v:rect id="_x0000_i1026" style="width:0;height:1.5pt" o:hralign="center" o:hrstd="t" o:hr="t" fillcolor="#a0a0a0" stroked="f"/>
+          <v:rect id="_x0000_i1025" style="width:0;height:1.5pt" o:hralign="center" o:hrstd="t" o:hr="t" fillcolor="#a0a0a0" stroked="f"/>
         </w:pict>
       </w:r>
     </w:p>
@@ -17105,7 +17105,7 @@
       </w:pPr>
       <w:r>
         <w:pict>
-          <v:rect id="_x0000_i1027" style="width:0;height:1.5pt" o:hralign="center" o:hrstd="t" o:hr="t" fillcolor="#a0a0a0" stroked="f"/>
+          <v:rect id="_x0000_i1026" style="width:0;height:1.5pt" o:hralign="center" o:hrstd="t" o:hr="t" fillcolor="#a0a0a0" stroked="f"/>
         </w:pict>
       </w:r>
     </w:p>
@@ -17336,7 +17336,7 @@
       </w:pPr>
       <w:r>
         <w:pict>
-          <v:rect id="_x0000_i1028" style="width:0;height:1.5pt" o:hralign="center" o:hrstd="t" o:hr="t" fillcolor="#a0a0a0" stroked="f"/>
+          <v:rect id="_x0000_i1027" style="width:0;height:1.5pt" o:hralign="center" o:hrstd="t" o:hr="t" fillcolor="#a0a0a0" stroked="f"/>
         </w:pict>
       </w:r>
     </w:p>
@@ -17350,15 +17350,7 @@
           <w:b/>
           <w:bCs/>
         </w:rPr>
-        <w:t>7.1.2.4.</w:t>
-      </w:r>
-      <w:r>
-        <w:rPr>
-          <w:rStyle w:val="Fett"/>
-          <w:b/>
-          <w:bCs/>
-        </w:rPr>
-        <w:t xml:space="preserve"> </w:t>
+        <w:t xml:space="preserve">7.1.2.4. </w:t>
       </w:r>
       <w:proofErr w:type="spellStart"/>
       <w:r>
@@ -17590,7 +17582,7 @@
       </w:pPr>
       <w:r>
         <w:pict>
-          <v:rect id="_x0000_i1029" style="width:0;height:1.5pt" o:hralign="center" o:hrstd="t" o:hr="t" fillcolor="#a0a0a0" stroked="f"/>
+          <v:rect id="_x0000_i1028" style="width:0;height:1.5pt" o:hralign="center" o:hrstd="t" o:hr="t" fillcolor="#a0a0a0" stroked="f"/>
         </w:pict>
       </w:r>
     </w:p>
@@ -17604,15 +17596,7 @@
           <w:b/>
           <w:bCs/>
         </w:rPr>
-        <w:t>7.1.2.5.</w:t>
-      </w:r>
-      <w:r>
-        <w:rPr>
-          <w:rStyle w:val="Fett"/>
-          <w:b/>
-          <w:bCs/>
-        </w:rPr>
-        <w:t xml:space="preserve"> Cookie-Banner</w:t>
+        <w:t>7.1.2.5. Cookie-Banner</w:t>
       </w:r>
     </w:p>
     <w:p>
@@ -17850,7 +17834,7 @@
       </w:pPr>
       <w:r>
         <w:pict>
-          <v:rect id="_x0000_i1030" style="width:0;height:1.5pt" o:hralign="center" o:hrstd="t" o:hr="t" fillcolor="#a0a0a0" stroked="f"/>
+          <v:rect id="_x0000_i1029" style="width:0;height:1.5pt" o:hralign="center" o:hrstd="t" o:hr="t" fillcolor="#a0a0a0" stroked="f"/>
         </w:pict>
       </w:r>
     </w:p>
@@ -17864,15 +17848,7 @@
           <w:b/>
           <w:bCs/>
         </w:rPr>
-        <w:t>7.1.2.6.</w:t>
-      </w:r>
-      <w:r>
-        <w:rPr>
-          <w:rStyle w:val="Fett"/>
-          <w:b/>
-          <w:bCs/>
-        </w:rPr>
-        <w:t xml:space="preserve"> CSS-Struktur</w:t>
+        <w:t>7.1.2.6. CSS-Struktur</w:t>
       </w:r>
     </w:p>
     <w:p>
@@ -17887,13 +17863,7 @@
         <w:rPr>
           <w:rStyle w:val="Fett"/>
         </w:rPr>
-        <w:t xml:space="preserve">Entwicklungsumgebung: </w:t>
-      </w:r>
-      <w:r>
-        <w:rPr>
-          <w:rStyle w:val="Fett"/>
-        </w:rPr>
-        <w:t>Modular:</w:t>
+        <w:t>Entwicklungsumgebung: Modular:</w:t>
       </w:r>
       <w:r>
         <w:t xml:space="preserve"> Klare Trennung in Dateien (z. B. </w:t>
@@ -17931,13 +17901,7 @@
         <w:rPr>
           <w:rStyle w:val="Fett"/>
         </w:rPr>
-        <w:t>Produktivumgebung:</w:t>
-      </w:r>
-      <w:r>
-        <w:rPr>
-          <w:rStyle w:val="Fett"/>
-        </w:rPr>
-        <w:t xml:space="preserve"> Gebündelt:</w:t>
+        <w:t>Produktivumgebung: Gebündelt:</w:t>
       </w:r>
       <w:r>
         <w:t xml:space="preserve"> Alle CSS-Dateien werden zu einer </w:t>
@@ -17959,7 +17923,7 @@
       </w:pPr>
       <w:r>
         <w:pict>
-          <v:rect id="_x0000_i1031" style="width:0;height:1.5pt" o:hralign="center" o:hrstd="t" o:hr="t" fillcolor="#a0a0a0" stroked="f"/>
+          <v:rect id="_x0000_i1030" style="width:0;height:1.5pt" o:hralign="center" o:hrstd="t" o:hr="t" fillcolor="#a0a0a0" stroked="f"/>
         </w:pict>
       </w:r>
     </w:p>
@@ -18044,7 +18008,7 @@
       </w:pPr>
       <w:r>
         <w:pict>
-          <v:rect id="_x0000_i1032" style="width:0;height:1.5pt" o:hralign="center" o:hrstd="t" o:hr="t" fillcolor="#a0a0a0" stroked="f"/>
+          <v:rect id="_x0000_i1031" style="width:0;height:1.5pt" o:hralign="center" o:hrstd="t" o:hr="t" fillcolor="#a0a0a0" stroked="f"/>
         </w:pict>
       </w:r>
     </w:p>
@@ -18130,7 +18094,7 @@
       <w:r>
         <w:lastRenderedPageBreak/>
         <w:pict>
-          <v:rect id="_x0000_i1033" style="width:0;height:1.5pt" o:hralign="center" o:hrstd="t" o:hr="t" fillcolor="#a0a0a0" stroked="f"/>
+          <v:rect id="_x0000_i1032" style="width:0;height:1.5pt" o:hralign="center" o:hrstd="t" o:hr="t" fillcolor="#a0a0a0" stroked="f"/>
         </w:pict>
       </w:r>
     </w:p>
@@ -18205,7 +18169,7 @@
       </w:pPr>
       <w:r>
         <w:pict>
-          <v:rect id="_x0000_i1034" style="width:0;height:1.5pt" o:hralign="center" o:hrstd="t" o:hr="t" fillcolor="#a0a0a0" stroked="f"/>
+          <v:rect id="_x0000_i1033" style="width:0;height:1.5pt" o:hralign="center" o:hrstd="t" o:hr="t" fillcolor="#a0a0a0" stroked="f"/>
         </w:pict>
       </w:r>
     </w:p>
@@ -18367,8 +18331,6 @@
       <w:r>
         <w:t>, dies ist die Farbe der Logo-Ruhezone</w:t>
       </w:r>
-      <w:bookmarkStart w:id="53" w:name="_GoBack"/>
-      <w:bookmarkEnd w:id="53"/>
       <w:r>
         <w:t>)</w:t>
       </w:r>
@@ -18712,7 +18674,7 @@
       <w:pPr>
         <w:pStyle w:val="berschrift2"/>
       </w:pPr>
-      <w:bookmarkStart w:id="54" w:name="_Toc215229104"/>
+      <w:bookmarkStart w:id="53" w:name="_Toc215229104"/>
       <w:r>
         <w:t>7.2. Barrierefreiheit (</w:t>
       </w:r>
@@ -18724,7 +18686,7 @@
       <w:r>
         <w:t>)</w:t>
       </w:r>
-      <w:bookmarkEnd w:id="54"/>
+      <w:bookmarkEnd w:id="53"/>
     </w:p>
     <w:p>
       <w:pPr>
@@ -19520,7 +19482,7 @@
           <w:lang w:eastAsia="de-DE"/>
         </w:rPr>
       </w:pPr>
-      <w:bookmarkStart w:id="55" w:name="_Toc215229105"/>
+      <w:bookmarkStart w:id="54" w:name="_Toc215229105"/>
       <w:r>
         <w:rPr>
           <w:rStyle w:val="berschrift1Zchn"/>
@@ -19528,7 +19490,7 @@
         </w:rPr>
         <w:t>8. Rahmenbedingungen</w:t>
       </w:r>
-      <w:bookmarkEnd w:id="55"/>
+      <w:bookmarkEnd w:id="54"/>
       <w:r>
         <w:rPr>
           <w:rFonts w:ascii="Times New Roman" w:eastAsia="Times New Roman" w:hAnsi="Times New Roman" w:cs="Times New Roman"/>
@@ -19562,7 +19524,7 @@
       <w:pPr>
         <w:pStyle w:val="berschrift2"/>
       </w:pPr>
-      <w:bookmarkStart w:id="56" w:name="_Toc215229106"/>
+      <w:bookmarkStart w:id="55" w:name="_Toc215229106"/>
       <w:r>
         <w:rPr>
           <w:rStyle w:val="ng-star-inserted"/>
@@ -19570,7 +19532,7 @@
         <w:lastRenderedPageBreak/>
         <w:t>8.1. Gesetzliche und Regulatorische Anforderungen</w:t>
       </w:r>
-      <w:bookmarkEnd w:id="56"/>
+      <w:bookmarkEnd w:id="55"/>
     </w:p>
     <w:p>
       <w:r>
@@ -19793,14 +19755,14 @@
       <w:pPr>
         <w:pStyle w:val="berschrift2"/>
       </w:pPr>
-      <w:bookmarkStart w:id="57" w:name="_Toc215229107"/>
+      <w:bookmarkStart w:id="56" w:name="_Toc215229107"/>
       <w:r>
         <w:rPr>
           <w:rStyle w:val="ng-star-inserted"/>
         </w:rPr>
         <w:t>8.2. Standards und Normen</w:t>
       </w:r>
-      <w:bookmarkEnd w:id="57"/>
+      <w:bookmarkEnd w:id="56"/>
     </w:p>
     <w:p>
       <w:r>
@@ -19904,14 +19866,14 @@
       <w:pPr>
         <w:pStyle w:val="berschrift2"/>
       </w:pPr>
-      <w:bookmarkStart w:id="58" w:name="_Toc215229108"/>
+      <w:bookmarkStart w:id="57" w:name="_Toc215229108"/>
       <w:r>
         <w:rPr>
           <w:rStyle w:val="ng-star-inserted"/>
         </w:rPr>
         <w:t>8.3. Hosting und Betrieb</w:t>
       </w:r>
-      <w:bookmarkEnd w:id="58"/>
+      <w:bookmarkEnd w:id="57"/>
     </w:p>
     <w:p>
       <w:r>
@@ -20105,14 +20067,14 @@
       <w:pPr>
         <w:pStyle w:val="berschrift2"/>
       </w:pPr>
-      <w:bookmarkStart w:id="59" w:name="_Toc215229109"/>
+      <w:bookmarkStart w:id="58" w:name="_Toc215229109"/>
       <w:r>
         <w:rPr>
           <w:rStyle w:val="ng-star-inserted"/>
         </w:rPr>
         <w:t>8.4. Umgebungs-spezifische Konfiguration</w:t>
       </w:r>
-      <w:bookmarkEnd w:id="59"/>
+      <w:bookmarkEnd w:id="58"/>
     </w:p>
     <w:p>
       <w:r>
@@ -20578,7 +20540,7 @@
           <w:lang w:eastAsia="de-DE"/>
         </w:rPr>
       </w:pPr>
-      <w:bookmarkStart w:id="60" w:name="_Toc215229110"/>
+      <w:bookmarkStart w:id="59" w:name="_Toc215229110"/>
       <w:r>
         <w:rPr>
           <w:rStyle w:val="berschrift1Zchn"/>
@@ -20586,7 +20548,7 @@
         </w:rPr>
         <w:t>9. Qualitätssicherung und Testkonzept</w:t>
       </w:r>
-      <w:bookmarkEnd w:id="60"/>
+      <w:bookmarkEnd w:id="59"/>
       <w:r>
         <w:rPr>
           <w:rFonts w:ascii="Times New Roman" w:eastAsia="Times New Roman" w:hAnsi="Times New Roman" w:cs="Times New Roman"/>
@@ -20648,7 +20610,7 @@
           <w:lang w:eastAsia="de-DE"/>
         </w:rPr>
       </w:pPr>
-      <w:bookmarkStart w:id="61" w:name="_Toc215229111"/>
+      <w:bookmarkStart w:id="60" w:name="_Toc215229111"/>
       <w:r>
         <w:rPr>
           <w:rFonts w:eastAsia="Times New Roman"/>
@@ -20664,25 +20626,25 @@
         </w:rPr>
         <w:t>Maßnahmen zur Sicherstellung der Softwarequalität</w:t>
       </w:r>
+      <w:bookmarkEnd w:id="60"/>
+    </w:p>
+    <w:p>
+      <w:pPr>
+        <w:pStyle w:val="berschrift3"/>
+      </w:pPr>
+      <w:bookmarkStart w:id="61" w:name="_Toc215229112"/>
+      <w:r>
+        <w:t xml:space="preserve">9.1.1. </w:t>
+      </w:r>
+      <w:proofErr w:type="spellStart"/>
+      <w:r>
+        <w:t>Coding</w:t>
+      </w:r>
+      <w:proofErr w:type="spellEnd"/>
+      <w:r>
+        <w:t xml:space="preserve"> Guidelines</w:t>
+      </w:r>
       <w:bookmarkEnd w:id="61"/>
-    </w:p>
-    <w:p>
-      <w:pPr>
-        <w:pStyle w:val="berschrift3"/>
-      </w:pPr>
-      <w:bookmarkStart w:id="62" w:name="_Toc215229112"/>
-      <w:r>
-        <w:t xml:space="preserve">9.1.1. </w:t>
-      </w:r>
-      <w:proofErr w:type="spellStart"/>
-      <w:r>
-        <w:t>Coding</w:t>
-      </w:r>
-      <w:proofErr w:type="spellEnd"/>
-      <w:r>
-        <w:t xml:space="preserve"> Guidelines</w:t>
-      </w:r>
-      <w:bookmarkEnd w:id="62"/>
     </w:p>
     <w:p>
       <w:pPr>
@@ -23571,7 +23533,7 @@
           <w:lang w:eastAsia="de-DE"/>
         </w:rPr>
       </w:pPr>
-      <w:bookmarkStart w:id="63" w:name="_Toc215229113"/>
+      <w:bookmarkStart w:id="62" w:name="_Toc215229113"/>
       <w:r>
         <w:rPr>
           <w:rStyle w:val="Hervorhebung"/>
@@ -23585,7 +23547,7 @@
         </w:rPr>
         <w:t>6.1 Session Management</w:t>
       </w:r>
-      <w:bookmarkEnd w:id="63"/>
+      <w:bookmarkEnd w:id="62"/>
     </w:p>
     <w:p>
       <w:pPr>
@@ -23988,7 +23950,7 @@
           <w:lang w:eastAsia="de-DE"/>
         </w:rPr>
       </w:pPr>
-      <w:bookmarkStart w:id="64" w:name="_Toc215229114"/>
+      <w:bookmarkStart w:id="63" w:name="_Toc215229114"/>
       <w:r>
         <w:rPr>
           <w:rStyle w:val="Hervorhebung"/>
@@ -24002,7 +23964,7 @@
         </w:rPr>
         <w:t>6.2 CSRF</w:t>
       </w:r>
-      <w:bookmarkEnd w:id="64"/>
+      <w:bookmarkEnd w:id="63"/>
     </w:p>
     <w:p>
       <w:pPr>
@@ -24219,7 +24181,7 @@
           <w:lang w:eastAsia="de-DE"/>
         </w:rPr>
       </w:pPr>
-      <w:bookmarkStart w:id="65" w:name="_Toc215229115"/>
+      <w:bookmarkStart w:id="64" w:name="_Toc215229115"/>
       <w:r>
         <w:rPr>
           <w:rStyle w:val="Hervorhebung"/>
@@ -24233,7 +24195,7 @@
         </w:rPr>
         <w:t>6.3 Passwort &amp; Authentifizierung</w:t>
       </w:r>
-      <w:bookmarkEnd w:id="65"/>
+      <w:bookmarkEnd w:id="64"/>
     </w:p>
     <w:p>
       <w:pPr>
@@ -25593,7 +25555,7 @@
           <w:lang w:eastAsia="de-DE"/>
         </w:rPr>
       </w:pPr>
-      <w:bookmarkStart w:id="66" w:name="_Toc215229116"/>
+      <w:bookmarkStart w:id="65" w:name="_Toc215229116"/>
       <w:r>
         <w:rPr>
           <w:rStyle w:val="Hervorhebung"/>
@@ -25607,7 +25569,7 @@
         </w:rPr>
         <w:t>9.1 Grundsatz</w:t>
       </w:r>
-      <w:bookmarkEnd w:id="66"/>
+      <w:bookmarkEnd w:id="65"/>
     </w:p>
     <w:p>
       <w:pPr>
@@ -26019,7 +25981,7 @@
           <w:lang w:eastAsia="de-DE"/>
         </w:rPr>
       </w:pPr>
-      <w:bookmarkStart w:id="67" w:name="_Toc215229117"/>
+      <w:bookmarkStart w:id="66" w:name="_Toc215229117"/>
       <w:r>
         <w:rPr>
           <w:rStyle w:val="Hervorhebung"/>
@@ -26033,7 +25995,7 @@
         </w:rPr>
         <w:t>9.2 Zu loggende Ereignisse</w:t>
       </w:r>
-      <w:bookmarkEnd w:id="67"/>
+      <w:bookmarkEnd w:id="66"/>
     </w:p>
     <w:p>
       <w:pPr>
@@ -26289,7 +26251,7 @@
           <w:lang w:eastAsia="de-DE"/>
         </w:rPr>
       </w:pPr>
-      <w:bookmarkStart w:id="68" w:name="_Toc215229118"/>
+      <w:bookmarkStart w:id="67" w:name="_Toc215229118"/>
       <w:r>
         <w:rPr>
           <w:rStyle w:val="Hervorhebung"/>
@@ -26303,7 +26265,7 @@
         </w:rPr>
         <w:t>9.3 Nicht zu loggen</w:t>
       </w:r>
-      <w:bookmarkEnd w:id="68"/>
+      <w:bookmarkEnd w:id="67"/>
     </w:p>
     <w:p>
       <w:pPr>
@@ -26434,7 +26396,7 @@
           <w:lang w:eastAsia="de-DE"/>
         </w:rPr>
       </w:pPr>
-      <w:bookmarkStart w:id="69" w:name="_Toc215229119"/>
+      <w:bookmarkStart w:id="68" w:name="_Toc215229119"/>
       <w:r>
         <w:rPr>
           <w:rStyle w:val="Hervorhebung"/>
@@ -26448,7 +26410,7 @@
         </w:rPr>
         <w:t>10. Tests</w:t>
       </w:r>
-      <w:bookmarkEnd w:id="69"/>
+      <w:bookmarkEnd w:id="68"/>
     </w:p>
     <w:p>
       <w:pPr>
@@ -28606,7 +28568,7 @@
       <w:pPr>
         <w:pStyle w:val="berschrift3"/>
       </w:pPr>
-      <w:bookmarkStart w:id="70" w:name="_Toc215229120"/>
+      <w:bookmarkStart w:id="69" w:name="_Toc215229120"/>
       <w:r>
         <w:t xml:space="preserve">9.1.2. </w:t>
       </w:r>
@@ -28614,7 +28576,7 @@
       <w:r>
         <w:t>Versionierungskonventionen</w:t>
       </w:r>
-      <w:bookmarkEnd w:id="70"/>
+      <w:bookmarkEnd w:id="69"/>
       <w:proofErr w:type="spellEnd"/>
     </w:p>
     <w:p>
@@ -29292,7 +29254,7 @@
       <w:pPr>
         <w:pStyle w:val="berschrift3"/>
       </w:pPr>
-      <w:bookmarkStart w:id="71" w:name="_Toc215229121"/>
+      <w:bookmarkStart w:id="70" w:name="_Toc215229121"/>
       <w:r>
         <w:t xml:space="preserve">9.1.3. </w:t>
       </w:r>
@@ -29304,7 +29266,7 @@
       <w:r>
         <w:t xml:space="preserve"> &amp; Bugklassifizierung</w:t>
       </w:r>
-      <w:bookmarkEnd w:id="71"/>
+      <w:bookmarkEnd w:id="70"/>
     </w:p>
     <w:p>
       <w:pPr>
@@ -29939,7 +29901,7 @@
           <w:lang w:eastAsia="de-DE"/>
         </w:rPr>
       </w:pPr>
-      <w:bookmarkStart w:id="72" w:name="_Toc215229122"/>
+      <w:bookmarkStart w:id="71" w:name="_Toc215229122"/>
       <w:r>
         <w:rPr>
           <w:rFonts w:eastAsia="Times New Roman"/>
@@ -29968,7 +29930,7 @@
         </w:rPr>
         <w:t xml:space="preserve"> und Automatisierung</w:t>
       </w:r>
-      <w:bookmarkEnd w:id="72"/>
+      <w:bookmarkEnd w:id="71"/>
     </w:p>
     <w:p>
       <w:pPr>
@@ -29983,7 +29945,7 @@
           <w:lang w:eastAsia="de-DE"/>
         </w:rPr>
       </w:pPr>
-      <w:bookmarkStart w:id="73" w:name="_Toc215229123"/>
+      <w:bookmarkStart w:id="72" w:name="_Toc215229123"/>
       <w:r>
         <w:rPr>
           <w:rFonts w:ascii="Times New Roman" w:eastAsia="Times New Roman" w:hAnsi="Times New Roman" w:cs="Times New Roman"/>
@@ -30028,7 +29990,7 @@
         </w:rPr>
         <w:t>, Testarten</w:t>
       </w:r>
-      <w:bookmarkEnd w:id="73"/>
+      <w:bookmarkEnd w:id="72"/>
     </w:p>
     <w:p>
       <w:pPr>
@@ -30321,7 +30283,7 @@
           <w:lang w:eastAsia="de-DE"/>
         </w:rPr>
       </w:pPr>
-      <w:bookmarkStart w:id="74" w:name="_Toc215229124"/>
+      <w:bookmarkStart w:id="73" w:name="_Toc215229124"/>
       <w:r>
         <w:rPr>
           <w:rFonts w:ascii="Times New Roman" w:eastAsia="Times New Roman" w:hAnsi="Times New Roman" w:cs="Times New Roman"/>
@@ -30381,7 +30343,7 @@
         </w:rPr>
         <w:t>-Automatisierung (CI/CD)</w:t>
       </w:r>
-      <w:bookmarkEnd w:id="74"/>
+      <w:bookmarkEnd w:id="73"/>
     </w:p>
     <w:p>
       <w:pPr>
@@ -31036,7 +30998,7 @@
           <w:lang w:eastAsia="de-DE"/>
         </w:rPr>
       </w:pPr>
-      <w:bookmarkStart w:id="75" w:name="_Toc215229125"/>
+      <w:bookmarkStart w:id="74" w:name="_Toc215229125"/>
       <w:r>
         <w:rPr>
           <w:rStyle w:val="berschrift1Zchn"/>
@@ -31045,7 +31007,7 @@
         <w:lastRenderedPageBreak/>
         <w:t>10. Abnahmekriterien und Inbetriebnahme</w:t>
       </w:r>
-      <w:bookmarkEnd w:id="75"/>
+      <w:bookmarkEnd w:id="74"/>
       <w:r>
         <w:rPr>
           <w:rFonts w:ascii="Times New Roman" w:eastAsia="Times New Roman" w:hAnsi="Times New Roman" w:cs="Times New Roman"/>
@@ -31127,11 +31089,11 @@
       <w:pPr>
         <w:pStyle w:val="berschrift2"/>
       </w:pPr>
-      <w:bookmarkStart w:id="76" w:name="_Toc215229126"/>
+      <w:bookmarkStart w:id="75" w:name="_Toc215229126"/>
       <w:r>
         <w:t>10.1. Formale Abnahmekriterien</w:t>
       </w:r>
-      <w:bookmarkEnd w:id="76"/>
+      <w:bookmarkEnd w:id="75"/>
     </w:p>
     <w:p>
       <w:pPr>
@@ -31592,11 +31554,11 @@
       <w:pPr>
         <w:pStyle w:val="berschrift2"/>
       </w:pPr>
-      <w:bookmarkStart w:id="77" w:name="_Toc215229127"/>
+      <w:bookmarkStart w:id="76" w:name="_Toc215229127"/>
       <w:r>
         <w:t>10.2. Prozess der Inbetriebnahme (Go-Live)</w:t>
       </w:r>
-      <w:bookmarkEnd w:id="77"/>
+      <w:bookmarkEnd w:id="76"/>
     </w:p>
     <w:p>
       <w:pPr>
@@ -31926,11 +31888,11 @@
       <w:pPr>
         <w:pStyle w:val="berschrift3"/>
       </w:pPr>
-      <w:bookmarkStart w:id="78" w:name="_Toc215229128"/>
+      <w:bookmarkStart w:id="77" w:name="_Toc215229128"/>
       <w:r>
         <w:t>10.2.1. Go-Live-Checkliste für Webserver-Konfiguration</w:t>
       </w:r>
-      <w:bookmarkEnd w:id="78"/>
+      <w:bookmarkEnd w:id="77"/>
     </w:p>
     <w:p>
       <w:pPr>
@@ -32379,7 +32341,7 @@
           <w:lang w:eastAsia="de-DE"/>
         </w:rPr>
       </w:pPr>
-      <w:bookmarkStart w:id="79" w:name="_Toc215229129"/>
+      <w:bookmarkStart w:id="78" w:name="_Toc215229129"/>
       <w:r>
         <w:rPr>
           <w:rStyle w:val="berschrift1Zchn"/>
@@ -32387,7 +32349,7 @@
         </w:rPr>
         <w:t>11. Projektorganisation und Meilensteine</w:t>
       </w:r>
-      <w:bookmarkEnd w:id="79"/>
+      <w:bookmarkEnd w:id="78"/>
       <w:r>
         <w:rPr>
           <w:rFonts w:ascii="Times New Roman" w:eastAsia="Times New Roman" w:hAnsi="Times New Roman" w:cs="Times New Roman"/>
@@ -32495,11 +32457,11 @@
       <w:pPr>
         <w:pStyle w:val="berschrift2"/>
       </w:pPr>
-      <w:bookmarkStart w:id="80" w:name="_Toc215229130"/>
+      <w:bookmarkStart w:id="79" w:name="_Toc215229130"/>
       <w:r>
         <w:t>11.1. Rollen und Verantwortlichkeiten</w:t>
       </w:r>
-      <w:bookmarkEnd w:id="80"/>
+      <w:bookmarkEnd w:id="79"/>
     </w:p>
     <w:p>
       <w:pPr>
@@ -32715,14 +32677,14 @@
       <w:pPr>
         <w:pStyle w:val="berschrift2"/>
       </w:pPr>
-      <w:bookmarkStart w:id="81" w:name="_Toc215229131"/>
+      <w:bookmarkStart w:id="80" w:name="_Toc215229131"/>
       <w:r>
         <w:rPr>
           <w:rStyle w:val="ng-star-inserted"/>
         </w:rPr>
         <w:t>11.2. Entwicklungsmeilensteine (Der Weg zu Version 1.0.0)</w:t>
       </w:r>
-      <w:bookmarkEnd w:id="81"/>
+      <w:bookmarkEnd w:id="80"/>
     </w:p>
     <w:p>
       <w:pPr>
@@ -32822,7 +32784,7 @@
       <w:pPr>
         <w:pStyle w:val="berschrift3"/>
       </w:pPr>
-      <w:bookmarkStart w:id="82" w:name="_Toc215229132"/>
+      <w:bookmarkStart w:id="81" w:name="_Toc215229132"/>
       <w:r>
         <w:rPr>
           <w:rStyle w:val="ng-star-inserted"/>
@@ -32830,7 +32792,7 @@
         </w:rPr>
         <w:t>11.2.1. Roadmap zur Version 1.0.0</w:t>
       </w:r>
-      <w:bookmarkEnd w:id="82"/>
+      <w:bookmarkEnd w:id="81"/>
     </w:p>
     <w:p>
       <w:pPr>
@@ -33753,7 +33715,7 @@
     <w:p>
       <w:r>
         <w:pict>
-          <v:rect id="_x0000_i1025" style="width:0;height:1.5pt" o:hralign="center" o:hrstd="t" o:hr="t" fillcolor="#a0a0a0" stroked="f"/>
+          <v:rect id="_x0000_i1034" style="width:0;height:1.5pt" o:hralign="center" o:hrstd="t" o:hr="t" fillcolor="#a0a0a0" stroked="f"/>
         </w:pict>
       </w:r>
     </w:p>
@@ -34351,14 +34313,14 @@
       <w:pPr>
         <w:pStyle w:val="berschrift2"/>
       </w:pPr>
-      <w:bookmarkStart w:id="83" w:name="_Toc215229133"/>
+      <w:bookmarkStart w:id="82" w:name="_Toc215229133"/>
       <w:r>
         <w:rPr>
           <w:rStyle w:val="ng-star-inserted"/>
         </w:rPr>
         <w:t>11.3. Zuordnung der Pflichtenheft-Punkte zu Meilensteinen</w:t>
       </w:r>
-      <w:bookmarkEnd w:id="83"/>
+      <w:bookmarkEnd w:id="82"/>
     </w:p>
     <w:p>
       <w:pPr>
@@ -35318,6 +35280,40 @@
     </w:p>
     <w:p>
       <w:pPr>
+        <w:rPr>
+          <w:rFonts w:ascii="Times New Roman" w:eastAsia="Times New Roman" w:hAnsi="Times New Roman" w:cs="Times New Roman"/>
+          <w:b/>
+          <w:bCs/>
+          <w:sz w:val="24"/>
+          <w:szCs w:val="24"/>
+          <w:lang w:eastAsia="de-DE"/>
+        </w:rPr>
+      </w:pPr>
+      <w:r>
+        <w:rPr>
+          <w:rFonts w:ascii="Times New Roman" w:eastAsia="Times New Roman" w:hAnsi="Times New Roman" w:cs="Times New Roman"/>
+          <w:b/>
+          <w:bCs/>
+          <w:sz w:val="24"/>
+          <w:szCs w:val="24"/>
+          <w:lang w:eastAsia="de-DE"/>
+        </w:rPr>
+        <w:t>Meilenstein 0.7.0 Volle Funktionalität der Standardseiten</w:t>
+      </w:r>
+      <w:r>
+        <w:rPr>
+          <w:rFonts w:ascii="Times New Roman" w:eastAsia="Times New Roman" w:hAnsi="Times New Roman" w:cs="Times New Roman"/>
+          <w:b/>
+          <w:bCs/>
+          <w:sz w:val="24"/>
+          <w:szCs w:val="24"/>
+          <w:lang w:eastAsia="de-DE"/>
+        </w:rPr>
+        <w:t xml:space="preserve"> inkl. i18n</w:t>
+      </w:r>
+    </w:p>
+    <w:p>
+      <w:pPr>
         <w:spacing w:before="100" w:beforeAutospacing="1" w:after="100" w:afterAutospacing="1" w:line="240" w:lineRule="auto"/>
         <w:rPr>
           <w:rFonts w:ascii="Times New Roman" w:eastAsia="Times New Roman" w:hAnsi="Times New Roman" w:cs="Times New Roman"/>
@@ -35357,7 +35353,20 @@
           <w:szCs w:val="24"/>
           <w:lang w:eastAsia="de-DE"/>
         </w:rPr>
-        <w:t>.0: Test-Suite, CI-Pipeline und Entwicklerdokumentation</w:t>
+        <w:t>.0: Test-Suite, CI-Pipeline und Entwicklerdokumen</w:t>
+      </w:r>
+      <w:bookmarkStart w:id="83" w:name="_GoBack"/>
+      <w:bookmarkEnd w:id="83"/>
+      <w:r>
+        <w:rPr>
+          <w:rFonts w:ascii="Times New Roman" w:eastAsia="Times New Roman" w:hAnsi="Times New Roman" w:cs="Times New Roman"/>
+          <w:b/>
+          <w:bCs/>
+          <w:sz w:val="24"/>
+          <w:szCs w:val="24"/>
+          <w:lang w:eastAsia="de-DE"/>
+        </w:rPr>
+        <w:t>tation</w:t>
       </w:r>
     </w:p>
     <w:p>
@@ -35383,6 +35392,7 @@
           <w:szCs w:val="24"/>
           <w:lang w:eastAsia="de-DE"/>
         </w:rPr>
+        <w:lastRenderedPageBreak/>
         <w:t>PH: 9.2.1</w:t>
       </w:r>
       <w:r>
@@ -35429,7 +35439,6 @@
           <w:szCs w:val="24"/>
           <w:lang w:eastAsia="de-DE"/>
         </w:rPr>
-        <w:lastRenderedPageBreak/>
         <w:t>PH: 9.2.2</w:t>
       </w:r>
       <w:r>
@@ -38892,7 +38901,7 @@
       <w:rPr>
         <w:noProof/>
       </w:rPr>
-      <w:t>24</w:t>
+      <w:t>40</w:t>
     </w:r>
     <w:r>
       <w:fldChar w:fldCharType="end"/>
@@ -52544,7 +52553,7 @@
 </file>
 
 <file path=customXml/itemProps1.xml><?xml version="1.0" encoding="utf-8"?>
-<ds:datastoreItem xmlns:ds="http://schemas.openxmlformats.org/officeDocument/2006/customXml" ds:itemID="{AD882A00-FF76-4611-8F6D-6BCBDA675DE7}">
+<ds:datastoreItem xmlns:ds="http://schemas.openxmlformats.org/officeDocument/2006/customXml" ds:itemID="{E31FE7E7-434B-48A8-9803-896F5D08134B}">
   <ds:schemaRefs>
     <ds:schemaRef ds:uri="http://schemas.openxmlformats.org/officeDocument/2006/bibliography"/>
   </ds:schemaRefs>

</xml_diff>